<commit_message>
started with agenda leraren page
</commit_message>
<xml_diff>
--- a/docs/Plan van aanpak netjes.docx
+++ b/docs/Plan van aanpak netjes.docx
@@ -905,6 +905,12 @@
         </w:rPr>
         <w:t>)</w:t>
       </w:r>
+      <w:r>
+        <w:rPr>
+          <w:szCs w:val="17"/>
+        </w:rPr>
+        <w:t xml:space="preserve"> Begin</w:t>
+      </w:r>
     </w:p>
     <w:p>
       <w:pPr>
@@ -1030,7 +1036,13 @@
         <w:rPr>
           <w:szCs w:val="17"/>
         </w:rPr>
-        <w:t>Caldev</w:t>
+        <w:t>Calda</w:t>
+      </w:r>
+      <w:r>
+        <w:rPr>
+          <w:szCs w:val="17"/>
+        </w:rPr>
+        <w:t>v</w:t>
       </w:r>
       <w:proofErr w:type="spellEnd"/>
       <w:r>
@@ -1039,6 +1051,12 @@
         </w:rPr>
         <w:t xml:space="preserve"> (Jonas en Roos)</w:t>
       </w:r>
+      <w:r>
+        <w:rPr>
+          <w:szCs w:val="17"/>
+        </w:rPr>
+        <w:t xml:space="preserve"> Begin</w:t>
+      </w:r>
     </w:p>
     <w:p>
       <w:pPr>
@@ -1052,6 +1070,12 @@
         </w:rPr>
         <w:t>-Accounts (Lubbert en Roos)</w:t>
       </w:r>
+      <w:r>
+        <w:rPr>
+          <w:szCs w:val="17"/>
+        </w:rPr>
+        <w:t xml:space="preserve"> Begin</w:t>
+      </w:r>
     </w:p>
     <w:p>
       <w:pPr>
@@ -1078,6 +1102,12 @@
           <w:szCs w:val="17"/>
         </w:rPr>
         <w:t xml:space="preserve"> (Roos en Lubbert)</w:t>
+      </w:r>
+      <w:r>
+        <w:rPr>
+          <w:szCs w:val="17"/>
+        </w:rPr>
+        <w:t xml:space="preserve"> Begin</w:t>
       </w:r>
     </w:p>
     <w:p>
@@ -3422,7 +3452,7 @@
   <a:extraClrSchemeLst/>
   <a:extLst>
     <a:ext uri="{05A4C25C-085E-4340-85A3-A5531E510DB2}">
-      <thm15:themeFamily xmlns="" xmlns:thm15="http://schemas.microsoft.com/office/thememl/2012/main" name="Office Theme" id="{62F939B6-93AF-4DB8-9C6B-D6C7DFDC589F}" vid="{4A3C46E8-61CC-4603-A589-7422A47A8E4A}"/>
+      <thm15:themeFamily xmlns:thm15="http://schemas.microsoft.com/office/thememl/2012/main" xmlns="" name="Office Theme" id="{62F939B6-93AF-4DB8-9C6B-D6C7DFDC589F}" vid="{4A3C46E8-61CC-4603-A589-7422A47A8E4A}"/>
     </a:ext>
   </a:extLst>
 </a:theme>
@@ -3433,7 +3463,7 @@
 </file>
 
 <file path=customXml/itemProps1.xml><?xml version="1.0" encoding="utf-8"?>
-<ds:datastoreItem xmlns:ds="http://schemas.openxmlformats.org/officeDocument/2006/customXml" ds:itemID="{A0679925-A631-4290-889A-5D02DC6DA6AF}">
+<ds:datastoreItem xmlns:ds="http://schemas.openxmlformats.org/officeDocument/2006/customXml" ds:itemID="{4F9C3E04-37AF-48A0-9B3B-0EF8AD8E3304}">
   <ds:schemaRefs>
     <ds:schemaRef ds:uri="http://schemas.openxmlformats.org/officeDocument/2006/bibliography"/>
   </ds:schemaRefs>

</xml_diff>